<commit_message>
feat: :sparkles: SUP I D02 VIDEO STILL MISSING
</commit_message>
<xml_diff>
--- a/reports/Student #2/Deliverable 03/D03-Requirements-Student #2.docx
+++ b/reports/Student #2/Deliverable 03/D03-Requirements-Student #2.docx
@@ -3604,7 +3604,7 @@
         </w:sdtPr>
         <w:sdtContent>
           <w:r>
-            <w:t xml:space="preserve">    </w:t>
+            <w:t xml:space="preserve"> X </w:t>
           </w:r>
         </w:sdtContent>
       </w:sdt>
@@ -3796,7 +3796,6 @@
         <w:t xml:space="preserve">Show their customer dashboards. </w:t>
       </w:r>
     </w:p>
-    <w:permStart w:id="1684496906" w:edGrp="everyone"/>
     <w:p>
       <w:pPr>
         <w:pBdr>
@@ -3817,34 +3816,7 @@
           <w14:ligatures w14:val="none"/>
         </w:rPr>
       </w:pPr>
-      <w:sdt>
-        <w:sdtPr>
-          <w:rPr>
-            <w:kern w:val="0"/>
-            <w:sz w:val="22"/>
-            <w:szCs w:val="22"/>
-            <w14:ligatures w14:val="none"/>
-          </w:rPr>
-          <w:tag w:val="Verdict"/>
-          <w:id w:val="-369992904"/>
-          <w:placeholder>
-            <w:docPart w:val="09D358CEF480408DACA494C50DA4792E"/>
-          </w:placeholder>
-          <w15:appearance w15:val="hidden"/>
-          <w:text/>
-        </w:sdtPr>
-        <w:sdtContent>
-          <w:r>
-            <w:rPr>
-              <w:kern w:val="0"/>
-              <w:sz w:val="22"/>
-              <w:szCs w:val="22"/>
-              <w14:ligatures w14:val="none"/>
-            </w:rPr>
-            <w:t xml:space="preserve">    </w:t>
-          </w:r>
-        </w:sdtContent>
-      </w:sdt>
+      <w:permStart w:id="1684496906" w:edGrp="everyone"/>
       <w:r>
         <w:rPr>
           <w:kern w:val="0"/>
@@ -3852,7 +3824,7 @@
           <w:szCs w:val="22"/>
           <w14:ligatures w14:val="none"/>
         </w:rPr>
-        <w:t xml:space="preserve">    </w:t>
+        <w:t xml:space="preserve"> X </w:t>
       </w:r>
       <w:permEnd w:id="1684496906"/>
     </w:p>
@@ -9168,35 +9140,6 @@
     </w:docPart>
     <w:docPart>
       <w:docPartPr>
-        <w:name w:val="09D358CEF480408DACA494C50DA4792E"/>
-        <w:category>
-          <w:name w:val="General"/>
-          <w:gallery w:val="placeholder"/>
-        </w:category>
-        <w:types>
-          <w:type w:val="bbPlcHdr"/>
-        </w:types>
-        <w:behaviors>
-          <w:behavior w:val="content"/>
-        </w:behaviors>
-        <w:guid w:val="{479629FA-DD8C-41C4-AB59-12346341F7D9}"/>
-      </w:docPartPr>
-      <w:docPartBody>
-        <w:p>
-          <w:pPr>
-            <w:pStyle w:val="09D358CEF480408DACA494C50DA4792E"/>
-          </w:pPr>
-          <w:r>
-            <w:rPr>
-              <w:rStyle w:val="Textodelmarcadordeposicin"/>
-            </w:rPr>
-            <w:t>Haga clic o pulse aquí para escribir texto.</w:t>
-          </w:r>
-        </w:p>
-      </w:docPartBody>
-    </w:docPart>
-    <w:docPart>
-      <w:docPartPr>
         <w:name w:val="87491748015943328F4E038F6C1D340E"/>
         <w:category>
           <w:name w:val="General"/>
@@ -9348,6 +9291,7 @@
     <w:rsid w:val="001221F0"/>
     <w:rsid w:val="001942D6"/>
     <w:rsid w:val="001B70A2"/>
+    <w:rsid w:val="001C020C"/>
     <w:rsid w:val="001D528B"/>
     <w:rsid w:val="002955BA"/>
     <w:rsid w:val="002B01EF"/>
@@ -9388,6 +9332,7 @@
     <w:rsid w:val="00C12AB9"/>
     <w:rsid w:val="00C57AC2"/>
     <w:rsid w:val="00C63AB0"/>
+    <w:rsid w:val="00D01FC3"/>
     <w:rsid w:val="00D21D3B"/>
     <w:rsid w:val="00D72CB9"/>
     <w:rsid w:val="00D933FC"/>

</xml_diff>

<commit_message>
feat: :sparkles: Little changes S02 + started testing
</commit_message>
<xml_diff>
--- a/reports/Student #2/Deliverable 03/D03-Requirements-Student #2.docx
+++ b/reports/Student #2/Deliverable 03/D03-Requirements-Student #2.docx
@@ -3931,26 +3931,15 @@
         <w:t xml:space="preserve"> </w:t>
       </w:r>
     </w:p>
-    <w:permStart w:id="1655732591" w:edGrp="everyone"/>
     <w:p>
       <w:pPr>
         <w:pStyle w:val="Comment-Grader"/>
       </w:pPr>
-      <w:sdt>
-        <w:sdtPr>
-          <w:tag w:val="Verdict"/>
-          <w:id w:val="-896743863"/>
-          <w:placeholder>
-            <w:docPart w:val="5FF57F8F626347B88F7D347D9E7F00DB"/>
-          </w:placeholder>
-          <w:text/>
-        </w:sdtPr>
-        <w:sdtContent>
-          <w:r>
-            <w:t xml:space="preserve">    </w:t>
-          </w:r>
-        </w:sdtContent>
-      </w:sdt>
+      <w:permStart w:id="1655732591" w:edGrp="everyone"/>
+      <w:r>
+        <w:lastRenderedPageBreak/>
+        <w:t xml:space="preserve"> X </w:t>
+      </w:r>
       <w:permEnd w:id="1655732591"/>
       <w:r>
         <w:t xml:space="preserve">   </w:t>
@@ -8705,35 +8694,6 @@
     </w:docPart>
     <w:docPart>
       <w:docPartPr>
-        <w:name w:val="5FF57F8F626347B88F7D347D9E7F00DB"/>
-        <w:category>
-          <w:name w:val="General"/>
-          <w:gallery w:val="placeholder"/>
-        </w:category>
-        <w:types>
-          <w:type w:val="bbPlcHdr"/>
-        </w:types>
-        <w:behaviors>
-          <w:behavior w:val="content"/>
-        </w:behaviors>
-        <w:guid w:val="{94589ACD-A082-4B38-9592-1D8BEE4D2A2B}"/>
-      </w:docPartPr>
-      <w:docPartBody>
-        <w:p>
-          <w:pPr>
-            <w:pStyle w:val="5FF57F8F626347B88F7D347D9E7F00DB"/>
-          </w:pPr>
-          <w:r>
-            <w:rPr>
-              <w:rStyle w:val="Textodelmarcadordeposicin"/>
-            </w:rPr>
-            <w:t>Haga clic o pulse aquí para escribir texto.</w:t>
-          </w:r>
-        </w:p>
-      </w:docPartBody>
-    </w:docPart>
-    <w:docPart>
-      <w:docPartPr>
         <w:name w:val="DE1EB6451304468D93C6A1D7E5266191"/>
         <w:category>
           <w:name w:val="General"/>
@@ -9297,6 +9257,7 @@
     <w:rsid w:val="002B01EF"/>
     <w:rsid w:val="002C5B10"/>
     <w:rsid w:val="00362E40"/>
+    <w:rsid w:val="003825BE"/>
     <w:rsid w:val="003936CA"/>
     <w:rsid w:val="004209F9"/>
     <w:rsid w:val="004802A8"/>
@@ -9328,6 +9289,7 @@
     <w:rsid w:val="00995D60"/>
     <w:rsid w:val="00A222AC"/>
     <w:rsid w:val="00B02154"/>
+    <w:rsid w:val="00B251B7"/>
     <w:rsid w:val="00BC7967"/>
     <w:rsid w:val="00C12AB9"/>
     <w:rsid w:val="00C57AC2"/>

</xml_diff>